<commit_message>
Bloque 2 y 3
</commit_message>
<xml_diff>
--- a/Portafolio.docx
+++ b/Portafolio.docx
@@ -388,7 +388,7 @@
         </w:rPr>
       </w:pPr>
       <w:bookmarkStart w:id="0" w:name="_Toc504859559"/>
-      <w:bookmarkStart w:id="1" w:name="_Toc87709018"/>
+      <w:bookmarkStart w:id="1" w:name="_Toc87784974"/>
       <w:r>
         <w:rPr>
           <w:color w:val="FFFFFF" w:themeColor="background1"/>
@@ -507,7 +507,7 @@
         <w:pStyle w:val="Ttulo1"/>
       </w:pPr>
       <w:bookmarkStart w:id="2" w:name="_Toc504859560"/>
-      <w:bookmarkStart w:id="3" w:name="_Toc87709019"/>
+      <w:bookmarkStart w:id="3" w:name="_Toc87784975"/>
       <w:r>
         <w:lastRenderedPageBreak/>
         <w:t>ÍNDICE</w:t>
@@ -549,7 +549,7 @@
         </w:rPr>
         <w:fldChar w:fldCharType="separate"/>
       </w:r>
-      <w:hyperlink w:anchor="_Toc87709018" w:history="1">
+      <w:hyperlink w:anchor="_Toc87784974" w:history="1">
         <w:r>
           <w:rPr>
             <w:rStyle w:val="Hipervnculo"/>
@@ -591,7 +591,7 @@
             <w:noProof/>
             <w:webHidden/>
           </w:rPr>
-          <w:instrText xml:space="preserve"> PAGEREF _Toc87709018 \h </w:instrText>
+          <w:instrText xml:space="preserve"> PAGEREF _Toc87784974 \h </w:instrText>
         </w:r>
         <w:r>
           <w:rPr>
@@ -635,7 +635,7 @@
           <w:lang w:eastAsia="es-GT"/>
         </w:rPr>
       </w:pPr>
-      <w:hyperlink w:anchor="_Toc87709019" w:history="1">
+      <w:hyperlink w:anchor="_Toc87784975" w:history="1">
         <w:r>
           <w:rPr>
             <w:rStyle w:val="Hipervnculo"/>
@@ -677,7 +677,7 @@
             <w:noProof/>
             <w:webHidden/>
           </w:rPr>
-          <w:instrText xml:space="preserve"> PAGEREF _Toc87709019 \h </w:instrText>
+          <w:instrText xml:space="preserve"> PAGEREF _Toc87784975 \h </w:instrText>
         </w:r>
         <w:r>
           <w:rPr>
@@ -721,7 +721,7 @@
           <w:lang w:eastAsia="es-GT"/>
         </w:rPr>
       </w:pPr>
-      <w:hyperlink w:anchor="_Toc87709020" w:history="1">
+      <w:hyperlink w:anchor="_Toc87784976" w:history="1">
         <w:r>
           <w:rPr>
             <w:rStyle w:val="Hipervnculo"/>
@@ -763,7 +763,7 @@
             <w:noProof/>
             <w:webHidden/>
           </w:rPr>
-          <w:instrText xml:space="preserve"> PAGEREF _Toc87709020 \h </w:instrText>
+          <w:instrText xml:space="preserve"> PAGEREF _Toc87784976 \h </w:instrText>
         </w:r>
         <w:r>
           <w:rPr>
@@ -807,7 +807,7 @@
           <w:lang w:eastAsia="es-GT"/>
         </w:rPr>
       </w:pPr>
-      <w:hyperlink w:anchor="_Toc87709021" w:history="1">
+      <w:hyperlink w:anchor="_Toc87784977" w:history="1">
         <w:r>
           <w:rPr>
             <w:rStyle w:val="Hipervnculo"/>
@@ -849,7 +849,7 @@
             <w:noProof/>
             <w:webHidden/>
           </w:rPr>
-          <w:instrText xml:space="preserve"> PAGEREF _Toc87709021 \h </w:instrText>
+          <w:instrText xml:space="preserve"> PAGEREF _Toc87784977 \h </w:instrText>
         </w:r>
         <w:r>
           <w:rPr>
@@ -870,6 +870,264 @@
             <w:webHidden/>
           </w:rPr>
           <w:t>2</w:t>
+        </w:r>
+        <w:r>
+          <w:rPr>
+            <w:noProof/>
+            <w:webHidden/>
+          </w:rPr>
+          <w:fldChar w:fldCharType="end"/>
+        </w:r>
+      </w:hyperlink>
+    </w:p>
+    <w:p>
+      <w:pPr>
+        <w:pStyle w:val="TDC2"/>
+        <w:tabs>
+          <w:tab w:val="left" w:pos="880"/>
+          <w:tab w:val="right" w:leader="dot" w:pos="9962"/>
+        </w:tabs>
+        <w:rPr>
+          <w:rFonts w:asciiTheme="minorHAnsi" w:eastAsiaTheme="minorEastAsia" w:hAnsiTheme="minorHAnsi"/>
+          <w:noProof/>
+          <w:lang w:eastAsia="es-GT"/>
+        </w:rPr>
+      </w:pPr>
+      <w:hyperlink w:anchor="_Toc87784978" w:history="1">
+        <w:r>
+          <w:rPr>
+            <w:rStyle w:val="Hipervnculo"/>
+            <w:noProof/>
+          </w:rPr>
+          <w:t>4.1</w:t>
+        </w:r>
+        <w:r>
+          <w:rPr>
+            <w:rFonts w:asciiTheme="minorHAnsi" w:eastAsiaTheme="minorEastAsia" w:hAnsiTheme="minorHAnsi"/>
+            <w:noProof/>
+            <w:lang w:eastAsia="es-GT"/>
+          </w:rPr>
+          <w:tab/>
+        </w:r>
+        <w:r>
+          <w:rPr>
+            <w:rStyle w:val="Hipervnculo"/>
+            <w:noProof/>
+          </w:rPr>
+          <w:t>BLOQUE 1 – CASO “PROYECTO INFINITO” (v.1.2.0)</w:t>
+        </w:r>
+        <w:r>
+          <w:rPr>
+            <w:noProof/>
+            <w:webHidden/>
+          </w:rPr>
+          <w:tab/>
+        </w:r>
+        <w:r>
+          <w:rPr>
+            <w:noProof/>
+            <w:webHidden/>
+          </w:rPr>
+          <w:fldChar w:fldCharType="begin"/>
+        </w:r>
+        <w:r>
+          <w:rPr>
+            <w:noProof/>
+            <w:webHidden/>
+          </w:rPr>
+          <w:instrText xml:space="preserve"> PAGEREF _Toc87784978 \h </w:instrText>
+        </w:r>
+        <w:r>
+          <w:rPr>
+            <w:noProof/>
+            <w:webHidden/>
+          </w:rPr>
+        </w:r>
+        <w:r>
+          <w:rPr>
+            <w:noProof/>
+            <w:webHidden/>
+          </w:rPr>
+          <w:fldChar w:fldCharType="separate"/>
+        </w:r>
+        <w:r>
+          <w:rPr>
+            <w:noProof/>
+            <w:webHidden/>
+          </w:rPr>
+          <w:t>2</w:t>
+        </w:r>
+        <w:r>
+          <w:rPr>
+            <w:noProof/>
+            <w:webHidden/>
+          </w:rPr>
+          <w:fldChar w:fldCharType="end"/>
+        </w:r>
+      </w:hyperlink>
+    </w:p>
+    <w:p>
+      <w:pPr>
+        <w:pStyle w:val="TDC2"/>
+        <w:tabs>
+          <w:tab w:val="left" w:pos="880"/>
+          <w:tab w:val="right" w:leader="dot" w:pos="9962"/>
+        </w:tabs>
+        <w:rPr>
+          <w:rFonts w:asciiTheme="minorHAnsi" w:eastAsiaTheme="minorEastAsia" w:hAnsiTheme="minorHAnsi"/>
+          <w:noProof/>
+          <w:lang w:eastAsia="es-GT"/>
+        </w:rPr>
+      </w:pPr>
+      <w:hyperlink w:anchor="_Toc87784979" w:history="1">
+        <w:r>
+          <w:rPr>
+            <w:rStyle w:val="Hipervnculo"/>
+            <w:noProof/>
+          </w:rPr>
+          <w:t>4.2</w:t>
+        </w:r>
+        <w:r>
+          <w:rPr>
+            <w:rFonts w:asciiTheme="minorHAnsi" w:eastAsiaTheme="minorEastAsia" w:hAnsiTheme="minorHAnsi"/>
+            <w:noProof/>
+            <w:lang w:eastAsia="es-GT"/>
+          </w:rPr>
+          <w:tab/>
+        </w:r>
+        <w:r>
+          <w:rPr>
+            <w:rStyle w:val="Hipervnculo"/>
+            <w:noProof/>
+          </w:rPr>
+          <w:t>BLOQUE 2 – RETO “COMPROBACIÓN DE APRENDIZAJES” (v.1.1.1)</w:t>
+        </w:r>
+        <w:r>
+          <w:rPr>
+            <w:noProof/>
+            <w:webHidden/>
+          </w:rPr>
+          <w:tab/>
+        </w:r>
+        <w:r>
+          <w:rPr>
+            <w:noProof/>
+            <w:webHidden/>
+          </w:rPr>
+          <w:fldChar w:fldCharType="begin"/>
+        </w:r>
+        <w:r>
+          <w:rPr>
+            <w:noProof/>
+            <w:webHidden/>
+          </w:rPr>
+          <w:instrText xml:space="preserve"> PAGEREF _Toc87784979 \h </w:instrText>
+        </w:r>
+        <w:r>
+          <w:rPr>
+            <w:noProof/>
+            <w:webHidden/>
+          </w:rPr>
+        </w:r>
+        <w:r>
+          <w:rPr>
+            <w:noProof/>
+            <w:webHidden/>
+          </w:rPr>
+          <w:fldChar w:fldCharType="separate"/>
+        </w:r>
+        <w:r>
+          <w:rPr>
+            <w:noProof/>
+            <w:webHidden/>
+          </w:rPr>
+          <w:t>3</w:t>
+        </w:r>
+        <w:r>
+          <w:rPr>
+            <w:noProof/>
+            <w:webHidden/>
+          </w:rPr>
+          <w:fldChar w:fldCharType="end"/>
+        </w:r>
+      </w:hyperlink>
+    </w:p>
+    <w:p>
+      <w:pPr>
+        <w:pStyle w:val="TDC2"/>
+        <w:tabs>
+          <w:tab w:val="left" w:pos="880"/>
+          <w:tab w:val="right" w:leader="dot" w:pos="9962"/>
+        </w:tabs>
+        <w:rPr>
+          <w:rFonts w:asciiTheme="minorHAnsi" w:eastAsiaTheme="minorEastAsia" w:hAnsiTheme="minorHAnsi"/>
+          <w:noProof/>
+          <w:lang w:eastAsia="es-GT"/>
+        </w:rPr>
+      </w:pPr>
+      <w:hyperlink w:anchor="_Toc87784980" w:history="1">
+        <w:r>
+          <w:rPr>
+            <w:rStyle w:val="Hipervnculo"/>
+            <w:noProof/>
+          </w:rPr>
+          <w:t>4.3</w:t>
+        </w:r>
+        <w:r>
+          <w:rPr>
+            <w:rFonts w:asciiTheme="minorHAnsi" w:eastAsiaTheme="minorEastAsia" w:hAnsiTheme="minorHAnsi"/>
+            <w:noProof/>
+            <w:lang w:eastAsia="es-GT"/>
+          </w:rPr>
+          <w:tab/>
+        </w:r>
+        <w:r>
+          <w:rPr>
+            <w:rStyle w:val="Hipervnculo"/>
+            <w:noProof/>
+          </w:rPr>
+          <w:t>BLOQUE 3 – INFORME DE PRUEBAS “PROYECTO: KOLB” (v.1.0.0)</w:t>
+        </w:r>
+        <w:r>
+          <w:rPr>
+            <w:noProof/>
+            <w:webHidden/>
+          </w:rPr>
+          <w:tab/>
+        </w:r>
+        <w:r>
+          <w:rPr>
+            <w:noProof/>
+            <w:webHidden/>
+          </w:rPr>
+          <w:fldChar w:fldCharType="begin"/>
+        </w:r>
+        <w:r>
+          <w:rPr>
+            <w:noProof/>
+            <w:webHidden/>
+          </w:rPr>
+          <w:instrText xml:space="preserve"> PAGEREF _Toc87784980 \h </w:instrText>
+        </w:r>
+        <w:r>
+          <w:rPr>
+            <w:noProof/>
+            <w:webHidden/>
+          </w:rPr>
+        </w:r>
+        <w:r>
+          <w:rPr>
+            <w:noProof/>
+            <w:webHidden/>
+          </w:rPr>
+          <w:fldChar w:fldCharType="separate"/>
+        </w:r>
+        <w:r>
+          <w:rPr>
+            <w:noProof/>
+            <w:webHidden/>
+          </w:rPr>
+          <w:t>4</w:t>
         </w:r>
         <w:r>
           <w:rPr>
@@ -893,7 +1151,7 @@
           <w:lang w:eastAsia="es-GT"/>
         </w:rPr>
       </w:pPr>
-      <w:hyperlink w:anchor="_Toc87709022" w:history="1">
+      <w:hyperlink w:anchor="_Toc87784981" w:history="1">
         <w:r>
           <w:rPr>
             <w:rStyle w:val="Hipervnculo"/>
@@ -935,7 +1193,7 @@
             <w:noProof/>
             <w:webHidden/>
           </w:rPr>
-          <w:instrText xml:space="preserve"> PAGEREF _Toc87709022 \h </w:instrText>
+          <w:instrText xml:space="preserve"> PAGEREF _Toc87784981 \h </w:instrText>
         </w:r>
         <w:r>
           <w:rPr>
@@ -955,7 +1213,7 @@
             <w:noProof/>
             <w:webHidden/>
           </w:rPr>
-          <w:t>3</w:t>
+          <w:t>7</w:t>
         </w:r>
         <w:r>
           <w:rPr>
@@ -979,7 +1237,7 @@
           <w:lang w:eastAsia="es-GT"/>
         </w:rPr>
       </w:pPr>
-      <w:hyperlink w:anchor="_Toc87709023" w:history="1">
+      <w:hyperlink w:anchor="_Toc87784982" w:history="1">
         <w:r>
           <w:rPr>
             <w:rStyle w:val="Hipervnculo"/>
@@ -1021,7 +1279,7 @@
             <w:noProof/>
             <w:webHidden/>
           </w:rPr>
-          <w:instrText xml:space="preserve"> PAGEREF _Toc87709023 \h </w:instrText>
+          <w:instrText xml:space="preserve"> PAGEREF _Toc87784982 \h </w:instrText>
         </w:r>
         <w:r>
           <w:rPr>
@@ -1041,7 +1299,7 @@
             <w:noProof/>
             <w:webHidden/>
           </w:rPr>
-          <w:t>4</w:t>
+          <w:t>8</w:t>
         </w:r>
         <w:r>
           <w:rPr>
@@ -1082,7 +1340,7 @@
       <w:pPr>
         <w:pStyle w:val="Ttulo1"/>
       </w:pPr>
-      <w:bookmarkStart w:id="4" w:name="_Toc87709020"/>
+      <w:bookmarkStart w:id="4" w:name="_Toc87784976"/>
       <w:r>
         <w:lastRenderedPageBreak/>
         <w:t>INTRODUCCIÓN</w:t>
@@ -1115,7 +1373,7 @@
       <w:pPr>
         <w:pStyle w:val="Ttulo1"/>
       </w:pPr>
-      <w:bookmarkStart w:id="5" w:name="_Toc87709021"/>
+      <w:bookmarkStart w:id="5" w:name="_Toc87784977"/>
       <w:r>
         <w:lastRenderedPageBreak/>
         <w:t>ARTEFACTOS</w:t>
@@ -1127,8 +1385,19 @@
       <w:pPr>
         <w:pStyle w:val="Ttulo2"/>
       </w:pPr>
-      <w:r>
-        <w:t xml:space="preserve">BLOQUE 1 – CASO “PROYECTO INFINITO” (1.2.0) </w:t>
+      <w:bookmarkStart w:id="6" w:name="_Toc87784978"/>
+      <w:r>
+        <w:t>BLOQUE 1 – CASO “PROYECTO INFINITO” (</w:t>
+      </w:r>
+      <w:r>
+        <w:t>v.</w:t>
+      </w:r>
+      <w:r>
+        <w:t>1.2.0)</w:t>
+      </w:r>
+      <w:bookmarkEnd w:id="6"/>
+      <w:r>
+        <w:t xml:space="preserve"> </w:t>
       </w:r>
     </w:p>
     <w:p>
@@ -1370,9 +1639,32 @@
       <w:pPr>
         <w:pStyle w:val="Ttulo2"/>
       </w:pPr>
-      <w:r>
-        <w:t>BLOQUE 2 – RETO “MODELACIÓN Y SIMULACIÓN”</w:t>
-      </w:r>
+      <w:bookmarkStart w:id="7" w:name="_Toc87784979"/>
+      <w:r>
+        <w:t>BLOQUE 2 – RETO “</w:t>
+      </w:r>
+      <w:r>
+        <w:t>COMPROBACIÓN DE APRENDIZAJES</w:t>
+      </w:r>
+      <w:r>
+        <w:t>”</w:t>
+      </w:r>
+      <w:r>
+        <w:t xml:space="preserve"> (</w:t>
+      </w:r>
+      <w:r>
+        <w:t>v.</w:t>
+      </w:r>
+      <w:r>
+        <w:t>1.1.</w:t>
+      </w:r>
+      <w:r>
+        <w:t>1</w:t>
+      </w:r>
+      <w:r>
+        <w:t>)</w:t>
+      </w:r>
+      <w:bookmarkEnd w:id="7"/>
     </w:p>
     <w:p>
       <w:pPr>
@@ -1393,6 +1685,9 @@
       <w:r>
         <w:t xml:space="preserve">Se eligió esta versión </w:t>
       </w:r>
+      <w:r>
+        <w:t>debido a que luego de su primera revisión antes de su entrega se agregó más contenido y se corrigieron errores conceptuales de la primera versión.</w:t>
+      </w:r>
     </w:p>
     <w:p>
       <w:pPr>
@@ -1423,6 +1718,9 @@
         <w:pStyle w:val="Prrafodelista"/>
         <w:ind w:left="1440"/>
       </w:pPr>
+      <w:r>
+        <w:t>Fue del que más aprendí en este bloque, debido a que se me facilita aprender la teoría cuando se aplica a algún caso, a algo más práctico.</w:t>
+      </w:r>
     </w:p>
     <w:p>
       <w:pPr>
@@ -1447,6 +1745,9 @@
       <w:r>
         <w:t xml:space="preserve">Cambiaría </w:t>
       </w:r>
+      <w:r>
+        <w:t>la presentación del reto.</w:t>
+      </w:r>
     </w:p>
     <w:p>
       <w:pPr>
@@ -1459,6 +1760,9 @@
       <w:r>
         <w:t xml:space="preserve">Mejoraría </w:t>
       </w:r>
+      <w:r>
+        <w:t>las respuestas, ya que están muy concretas, por lo que me gustaría haberlas desarrollado un poco más.</w:t>
+      </w:r>
     </w:p>
     <w:p>
       <w:pPr>
@@ -1481,6 +1785,59 @@
         <w:ind w:left="1440"/>
         <w:jc w:val="center"/>
       </w:pPr>
+      <w:r>
+        <w:rPr>
+          <w:noProof/>
+        </w:rPr>
+        <w:drawing>
+          <wp:inline distT="0" distB="0" distL="0" distR="0" wp14:anchorId="271289F4" wp14:editId="1E46F407">
+            <wp:extent cx="1895475" cy="3067050"/>
+            <wp:effectExtent l="0" t="0" r="9525" b="0"/>
+            <wp:docPr id="3" name="Imagen 3" descr="Diagrama&#10;&#10;Descripción generada automáticamente"/>
+            <wp:cNvGraphicFramePr>
+              <a:graphicFrameLocks xmlns:a="http://schemas.openxmlformats.org/drawingml/2006/main" noChangeAspect="1"/>
+            </wp:cNvGraphicFramePr>
+            <a:graphic xmlns:a="http://schemas.openxmlformats.org/drawingml/2006/main">
+              <a:graphicData uri="http://schemas.openxmlformats.org/drawingml/2006/picture">
+                <pic:pic xmlns:pic="http://schemas.openxmlformats.org/drawingml/2006/picture">
+                  <pic:nvPicPr>
+                    <pic:cNvPr id="3" name="Imagen 3" descr="Diagrama&#10;&#10;Descripción generada automáticamente"/>
+                    <pic:cNvPicPr>
+                      <a:picLocks noChangeAspect="1" noChangeArrowheads="1"/>
+                    </pic:cNvPicPr>
+                  </pic:nvPicPr>
+                  <pic:blipFill>
+                    <a:blip r:embed="rId12">
+                      <a:extLst>
+                        <a:ext uri="{28A0092B-C50C-407E-A947-70E740481C1C}">
+                          <a14:useLocalDpi xmlns:a14="http://schemas.microsoft.com/office/drawing/2010/main" val="0"/>
+                        </a:ext>
+                      </a:extLst>
+                    </a:blip>
+                    <a:srcRect/>
+                    <a:stretch>
+                      <a:fillRect/>
+                    </a:stretch>
+                  </pic:blipFill>
+                  <pic:spPr bwMode="auto">
+                    <a:xfrm>
+                      <a:off x="0" y="0"/>
+                      <a:ext cx="1895475" cy="3067050"/>
+                    </a:xfrm>
+                    <a:prstGeom prst="rect">
+                      <a:avLst/>
+                    </a:prstGeom>
+                    <a:noFill/>
+                    <a:ln>
+                      <a:noFill/>
+                    </a:ln>
+                  </pic:spPr>
+                </pic:pic>
+              </a:graphicData>
+            </a:graphic>
+          </wp:inline>
+        </w:drawing>
+      </w:r>
     </w:p>
     <w:p>
       <w:pPr>
@@ -1497,7 +1854,21 @@
           <w:sz w:val="20"/>
           <w:szCs w:val="20"/>
         </w:rPr>
-        <w:t>Red semántica # – Fuente: Propia.</w:t>
+        <w:t>Red semántica #</w:t>
+      </w:r>
+      <w:r>
+        <w:rPr>
+          <w:sz w:val="20"/>
+          <w:szCs w:val="20"/>
+        </w:rPr>
+        <w:t>2</w:t>
+      </w:r>
+      <w:r>
+        <w:rPr>
+          <w:sz w:val="20"/>
+          <w:szCs w:val="20"/>
+        </w:rPr>
+        <w:t xml:space="preserve"> – Fuente: Propia.</w:t>
       </w:r>
     </w:p>
     <w:p>
@@ -1531,19 +1902,633 @@
       <w:r>
         <w:t>Contribuyó de la manera</w:t>
       </w:r>
-    </w:p>
-    <w:p>
-      <w:pPr>
-        <w:pStyle w:val="Prrafodelista"/>
-        <w:ind w:left="0"/>
-      </w:pPr>
-    </w:p>
-    <w:p>
-      <w:pPr>
-        <w:pStyle w:val="Prrafodelista"/>
-        <w:ind w:left="0"/>
+      <w:r>
+        <w:t xml:space="preserve"> en la forma en que puedo desarrollar un producto, aun que sea pequeño. Puedo aplicar modelos para poder desarrollar los productos de manera eficiente.</w:t>
+      </w:r>
+    </w:p>
+    <w:p>
+      <w:pPr>
+        <w:jc w:val="left"/>
+      </w:pPr>
+      <w:r>
+        <w:br w:type="page"/>
+      </w:r>
+    </w:p>
+    <w:p>
+      <w:pPr>
+        <w:pStyle w:val="Ttulo2"/>
+      </w:pPr>
+      <w:bookmarkStart w:id="8" w:name="_Toc87784980"/>
+      <w:r>
+        <w:lastRenderedPageBreak/>
+        <w:t>BLOQUE 3 – INFORME DE PRUEBAS “PROYECTO: KOLB”</w:t>
+      </w:r>
+      <w:r>
+        <w:t xml:space="preserve"> (</w:t>
+      </w:r>
+      <w:r>
+        <w:t>v.</w:t>
+      </w:r>
+      <w:r>
+        <w:t>1.0.0)</w:t>
+      </w:r>
+      <w:bookmarkEnd w:id="8"/>
+    </w:p>
+    <w:p>
+      <w:pPr>
+        <w:pStyle w:val="Prrafodelista"/>
+        <w:numPr>
+          <w:ilvl w:val="0"/>
+          <w:numId w:val="11"/>
+        </w:numPr>
+      </w:pPr>
+      <w:r>
+        <w:t>¿Por qué se eligió esta versión?</w:t>
+      </w:r>
+    </w:p>
+    <w:p>
+      <w:pPr>
+        <w:pStyle w:val="Prrafodelista"/>
+      </w:pPr>
+      <w:r>
+        <w:t>Se eligió esta versión</w:t>
+      </w:r>
+      <w:r>
+        <w:t xml:space="preserve"> ya que era un informe. Por lo que los trabajos ya realizados fueron los que tuvieron cambios significativos y en este artefacto se recopilaron los resultados de ellos.</w:t>
+      </w:r>
+    </w:p>
+    <w:p>
+      <w:pPr>
+        <w:pStyle w:val="Prrafodelista"/>
+        <w:numPr>
+          <w:ilvl w:val="0"/>
+          <w:numId w:val="11"/>
+        </w:numPr>
+      </w:pPr>
+      <w:r>
+        <w:t>Descripción:</w:t>
+      </w:r>
+    </w:p>
+    <w:p>
+      <w:pPr>
+        <w:pStyle w:val="Prrafodelista"/>
+        <w:numPr>
+          <w:ilvl w:val="1"/>
+          <w:numId w:val="11"/>
+        </w:numPr>
+      </w:pPr>
+      <w:r>
+        <w:t>¿Por qué se eligió el artefacto?</w:t>
+      </w:r>
+    </w:p>
+    <w:p>
+      <w:pPr>
+        <w:pStyle w:val="Prrafodelista"/>
+        <w:ind w:left="1440"/>
+      </w:pPr>
+      <w:r>
+        <w:t>Fue del que aprendí como realizar pruebas, y cuales existían ya que no tenia conocimiento de como se realizaba cada una de ellas.</w:t>
+      </w:r>
+    </w:p>
+    <w:p>
+      <w:pPr>
+        <w:pStyle w:val="Prrafodelista"/>
+        <w:numPr>
+          <w:ilvl w:val="1"/>
+          <w:numId w:val="11"/>
+        </w:numPr>
+      </w:pPr>
+      <w:r>
+        <w:t>Si tuviera que volver a producir el artefacto, ¿qué cambiaría? ¿Qué mejoraría?</w:t>
+      </w:r>
+    </w:p>
+    <w:p>
+      <w:pPr>
+        <w:pStyle w:val="Prrafodelista"/>
+        <w:numPr>
+          <w:ilvl w:val="2"/>
+          <w:numId w:val="11"/>
+        </w:numPr>
+      </w:pPr>
+      <w:r>
+        <w:t>No realizaría ningún cambio a este artefacto.</w:t>
+      </w:r>
+    </w:p>
+    <w:p>
+      <w:pPr>
+        <w:pStyle w:val="Prrafodelista"/>
+        <w:numPr>
+          <w:ilvl w:val="2"/>
+          <w:numId w:val="11"/>
+        </w:numPr>
+      </w:pPr>
+      <w:r>
+        <w:t xml:space="preserve">Mejoraría </w:t>
+      </w:r>
+      <w:r>
+        <w:t>el resultado de pruebas, siendo un poco más especifico en lo errores por los cuales fueron desarrollados.</w:t>
+      </w:r>
+    </w:p>
+    <w:p>
+      <w:pPr>
+        <w:pStyle w:val="Prrafodelista"/>
+        <w:numPr>
+          <w:ilvl w:val="1"/>
+          <w:numId w:val="11"/>
+        </w:numPr>
+      </w:pPr>
+      <w:r>
+        <w:t>Red semántica</w:t>
+      </w:r>
+      <w:r>
+        <w:t>:</w:t>
+      </w:r>
+    </w:p>
+    <w:p>
+      <w:pPr>
+        <w:pStyle w:val="Prrafodelista"/>
+        <w:ind w:left="1440"/>
+        <w:jc w:val="center"/>
+      </w:pPr>
+      <w:r>
+        <w:rPr>
+          <w:noProof/>
+        </w:rPr>
+        <w:drawing>
+          <wp:inline distT="0" distB="0" distL="0" distR="0" wp14:anchorId="403BF848" wp14:editId="786C8442">
+            <wp:extent cx="5895975" cy="1924050"/>
+            <wp:effectExtent l="0" t="0" r="9525" b="0"/>
+            <wp:docPr id="5" name="Imagen 5" descr="Diagrama, Gráfico radial&#10;&#10;Descripción generada automáticamente"/>
+            <wp:cNvGraphicFramePr>
+              <a:graphicFrameLocks xmlns:a="http://schemas.openxmlformats.org/drawingml/2006/main" noChangeAspect="1"/>
+            </wp:cNvGraphicFramePr>
+            <a:graphic xmlns:a="http://schemas.openxmlformats.org/drawingml/2006/main">
+              <a:graphicData uri="http://schemas.openxmlformats.org/drawingml/2006/picture">
+                <pic:pic xmlns:pic="http://schemas.openxmlformats.org/drawingml/2006/picture">
+                  <pic:nvPicPr>
+                    <pic:cNvPr id="5" name="Imagen 5" descr="Diagrama, Gráfico radial&#10;&#10;Descripción generada automáticamente"/>
+                    <pic:cNvPicPr>
+                      <a:picLocks noChangeAspect="1" noChangeArrowheads="1"/>
+                    </pic:cNvPicPr>
+                  </pic:nvPicPr>
+                  <pic:blipFill>
+                    <a:blip r:embed="rId13">
+                      <a:extLst>
+                        <a:ext uri="{28A0092B-C50C-407E-A947-70E740481C1C}">
+                          <a14:useLocalDpi xmlns:a14="http://schemas.microsoft.com/office/drawing/2010/main" val="0"/>
+                        </a:ext>
+                      </a:extLst>
+                    </a:blip>
+                    <a:srcRect/>
+                    <a:stretch>
+                      <a:fillRect/>
+                    </a:stretch>
+                  </pic:blipFill>
+                  <pic:spPr bwMode="auto">
+                    <a:xfrm>
+                      <a:off x="0" y="0"/>
+                      <a:ext cx="5895975" cy="1924050"/>
+                    </a:xfrm>
+                    <a:prstGeom prst="rect">
+                      <a:avLst/>
+                    </a:prstGeom>
+                    <a:noFill/>
+                    <a:ln>
+                      <a:noFill/>
+                    </a:ln>
+                  </pic:spPr>
+                </pic:pic>
+              </a:graphicData>
+            </a:graphic>
+          </wp:inline>
+        </w:drawing>
+      </w:r>
+    </w:p>
+    <w:p>
+      <w:pPr>
+        <w:pStyle w:val="Prrafodelista"/>
+        <w:ind w:left="1440"/>
+        <w:jc w:val="center"/>
+        <w:rPr>
+          <w:sz w:val="20"/>
+          <w:szCs w:val="20"/>
+        </w:rPr>
+      </w:pPr>
+      <w:r>
+        <w:rPr>
+          <w:sz w:val="20"/>
+          <w:szCs w:val="20"/>
+        </w:rPr>
+        <w:t>Red semántica #</w:t>
+      </w:r>
+      <w:r>
+        <w:rPr>
+          <w:sz w:val="20"/>
+          <w:szCs w:val="20"/>
+        </w:rPr>
+        <w:t>3</w:t>
+      </w:r>
+      <w:r>
+        <w:rPr>
+          <w:sz w:val="20"/>
+          <w:szCs w:val="20"/>
+        </w:rPr>
+        <w:t xml:space="preserve"> – Fuente: Propia.</w:t>
+      </w:r>
+    </w:p>
+    <w:p>
+      <w:pPr>
+        <w:pStyle w:val="Prrafodelista"/>
+        <w:ind w:left="1440"/>
+        <w:jc w:val="center"/>
+        <w:rPr>
+          <w:sz w:val="20"/>
+          <w:szCs w:val="20"/>
+        </w:rPr>
+      </w:pPr>
+    </w:p>
+    <w:p>
+      <w:pPr>
+        <w:pStyle w:val="Prrafodelista"/>
+        <w:numPr>
+          <w:ilvl w:val="1"/>
+          <w:numId w:val="11"/>
+        </w:numPr>
+      </w:pPr>
+      <w:r>
+        <w:t>¿Cómo contribuyó la ingeniería de software a mi misión de convertirme en ingeniero en informática y sistemas?</w:t>
+      </w:r>
+      <w:r>
+        <w:t xml:space="preserve"> </w:t>
+      </w:r>
+    </w:p>
+    <w:p>
+      <w:pPr>
+        <w:pStyle w:val="Prrafodelista"/>
+        <w:ind w:left="1440"/>
+      </w:pPr>
+      <w:r>
+        <w:t>Contribuyó</w:t>
+      </w:r>
+      <w:r>
+        <w:t xml:space="preserve"> en lo que debe de cumplir un producto, en que al momento de planificar y diseñar el producto se debe de tener en cuenta las métricas para poder realizar las pruebas, al igual que en el momento de desarrollo, desarrollar pensando en las pruebas que se realizaran.</w:t>
+      </w:r>
+    </w:p>
+    <w:p>
+      <w:pPr>
+        <w:jc w:val="left"/>
+      </w:pPr>
+      <w:r>
+        <w:br w:type="page"/>
+      </w:r>
+    </w:p>
+    <w:p>
+      <w:r>
+        <w:lastRenderedPageBreak/>
+        <w:t>BLOQUE 4</w:t>
+      </w:r>
+    </w:p>
+    <w:p>
+      <w:pPr>
+        <w:pStyle w:val="Prrafodelista"/>
+        <w:numPr>
+          <w:ilvl w:val="0"/>
+          <w:numId w:val="11"/>
+        </w:numPr>
+      </w:pPr>
+      <w:r>
+        <w:t>¿Por qué se eligió esta versión?</w:t>
+      </w:r>
+    </w:p>
+    <w:p>
+      <w:pPr>
+        <w:pStyle w:val="Prrafodelista"/>
+      </w:pPr>
+      <w:r>
+        <w:t>Se eligió esta versión</w:t>
+      </w:r>
+    </w:p>
+    <w:p>
+      <w:pPr>
+        <w:pStyle w:val="Prrafodelista"/>
+        <w:numPr>
+          <w:ilvl w:val="0"/>
+          <w:numId w:val="11"/>
+        </w:numPr>
+      </w:pPr>
+      <w:r>
+        <w:t>Descripción:</w:t>
+      </w:r>
+    </w:p>
+    <w:p>
+      <w:pPr>
+        <w:pStyle w:val="Prrafodelista"/>
+        <w:numPr>
+          <w:ilvl w:val="1"/>
+          <w:numId w:val="11"/>
+        </w:numPr>
+      </w:pPr>
+      <w:r>
+        <w:t>¿Por qué se eligió el artefacto?</w:t>
+      </w:r>
+    </w:p>
+    <w:p>
+      <w:pPr>
+        <w:pStyle w:val="Prrafodelista"/>
+        <w:ind w:left="1440"/>
+      </w:pPr>
+    </w:p>
+    <w:p>
+      <w:pPr>
+        <w:pStyle w:val="Prrafodelista"/>
+        <w:numPr>
+          <w:ilvl w:val="1"/>
+          <w:numId w:val="11"/>
+        </w:numPr>
+      </w:pPr>
+      <w:r>
+        <w:t>Si tuviera que volver a producir el artefacto, ¿qué cambiaría? ¿Qué mejoraría?</w:t>
+      </w:r>
+    </w:p>
+    <w:p>
+      <w:pPr>
+        <w:pStyle w:val="Prrafodelista"/>
+        <w:numPr>
+          <w:ilvl w:val="2"/>
+          <w:numId w:val="11"/>
+        </w:numPr>
+      </w:pPr>
+      <w:r>
+        <w:t xml:space="preserve">Cambiaría </w:t>
+      </w:r>
+    </w:p>
+    <w:p>
+      <w:pPr>
+        <w:pStyle w:val="Prrafodelista"/>
+        <w:numPr>
+          <w:ilvl w:val="2"/>
+          <w:numId w:val="11"/>
+        </w:numPr>
+      </w:pPr>
+      <w:r>
+        <w:t xml:space="preserve">Mejoraría </w:t>
+      </w:r>
+    </w:p>
+    <w:p>
+      <w:pPr>
+        <w:pStyle w:val="Prrafodelista"/>
+        <w:numPr>
+          <w:ilvl w:val="1"/>
+          <w:numId w:val="11"/>
+        </w:numPr>
+      </w:pPr>
+      <w:r>
+        <w:t>Red semántica</w:t>
+      </w:r>
+      <w:r>
+        <w:t>:</w:t>
+      </w:r>
+    </w:p>
+    <w:p>
+      <w:pPr>
+        <w:pStyle w:val="Prrafodelista"/>
+        <w:ind w:left="1440"/>
+        <w:jc w:val="center"/>
+      </w:pPr>
+    </w:p>
+    <w:p>
+      <w:pPr>
+        <w:pStyle w:val="Prrafodelista"/>
+        <w:ind w:left="1440"/>
+        <w:jc w:val="center"/>
+        <w:rPr>
+          <w:sz w:val="20"/>
+          <w:szCs w:val="20"/>
+        </w:rPr>
+      </w:pPr>
+      <w:r>
+        <w:rPr>
+          <w:sz w:val="20"/>
+          <w:szCs w:val="20"/>
+        </w:rPr>
+        <w:t>Red semántica # – Fuente: Propia.</w:t>
+      </w:r>
+    </w:p>
+    <w:p>
+      <w:pPr>
+        <w:pStyle w:val="Prrafodelista"/>
+        <w:ind w:left="1440"/>
+        <w:jc w:val="center"/>
+        <w:rPr>
+          <w:sz w:val="20"/>
+          <w:szCs w:val="20"/>
+        </w:rPr>
+      </w:pPr>
+    </w:p>
+    <w:p>
+      <w:pPr>
+        <w:pStyle w:val="Prrafodelista"/>
+        <w:numPr>
+          <w:ilvl w:val="1"/>
+          <w:numId w:val="11"/>
+        </w:numPr>
+      </w:pPr>
+      <w:r>
+        <w:t>¿Cómo contribuyó la ingeniería de software a mi misión de convertirme en ingeniero en informática y sistemas?</w:t>
+      </w:r>
+      <w:r>
+        <w:t xml:space="preserve"> </w:t>
+      </w:r>
+    </w:p>
+    <w:p>
+      <w:pPr>
+        <w:pStyle w:val="Prrafodelista"/>
+        <w:ind w:left="1440"/>
+      </w:pPr>
+      <w:r>
+        <w:t>Contribuyó</w:t>
+      </w:r>
+    </w:p>
+    <w:p>
+      <w:pPr>
+        <w:jc w:val="left"/>
+      </w:pPr>
+      <w:r>
+        <w:br w:type="page"/>
+      </w:r>
+    </w:p>
+    <w:p>
+      <w:r>
+        <w:lastRenderedPageBreak/>
+        <w:t xml:space="preserve">BLOQUE 5 – </w:t>
+      </w:r>
+    </w:p>
+    <w:p>
+      <w:pPr>
+        <w:pStyle w:val="Prrafodelista"/>
+        <w:numPr>
+          <w:ilvl w:val="0"/>
+          <w:numId w:val="11"/>
+        </w:numPr>
+      </w:pPr>
+      <w:r>
+        <w:t>¿Por qué se eligió esta versión?</w:t>
+      </w:r>
+    </w:p>
+    <w:p>
+      <w:pPr>
+        <w:pStyle w:val="Prrafodelista"/>
+      </w:pPr>
+      <w:r>
+        <w:t>Se eligió esta versión</w:t>
+      </w:r>
+    </w:p>
+    <w:p>
+      <w:pPr>
+        <w:pStyle w:val="Prrafodelista"/>
+        <w:numPr>
+          <w:ilvl w:val="0"/>
+          <w:numId w:val="11"/>
+        </w:numPr>
+      </w:pPr>
+      <w:r>
+        <w:t>Descripción:</w:t>
+      </w:r>
+    </w:p>
+    <w:p>
+      <w:pPr>
+        <w:pStyle w:val="Prrafodelista"/>
+        <w:numPr>
+          <w:ilvl w:val="1"/>
+          <w:numId w:val="11"/>
+        </w:numPr>
+      </w:pPr>
+      <w:r>
+        <w:t>¿Por qué se eligió el artefacto?</w:t>
+      </w:r>
+    </w:p>
+    <w:p>
+      <w:pPr>
+        <w:pStyle w:val="Prrafodelista"/>
+        <w:ind w:left="1440"/>
+      </w:pPr>
+    </w:p>
+    <w:p>
+      <w:pPr>
+        <w:pStyle w:val="Prrafodelista"/>
+        <w:numPr>
+          <w:ilvl w:val="1"/>
+          <w:numId w:val="11"/>
+        </w:numPr>
+      </w:pPr>
+      <w:r>
+        <w:t>Si tuviera que volver a producir el artefacto, ¿qué cambiaría? ¿Qué mejoraría?</w:t>
+      </w:r>
+    </w:p>
+    <w:p>
+      <w:pPr>
+        <w:pStyle w:val="Prrafodelista"/>
+        <w:numPr>
+          <w:ilvl w:val="2"/>
+          <w:numId w:val="11"/>
+        </w:numPr>
+      </w:pPr>
+      <w:r>
+        <w:t xml:space="preserve">Cambiaría </w:t>
+      </w:r>
+    </w:p>
+    <w:p>
+      <w:pPr>
+        <w:pStyle w:val="Prrafodelista"/>
+        <w:numPr>
+          <w:ilvl w:val="2"/>
+          <w:numId w:val="11"/>
+        </w:numPr>
+      </w:pPr>
+      <w:r>
+        <w:t xml:space="preserve">Mejoraría </w:t>
+      </w:r>
+    </w:p>
+    <w:p>
+      <w:pPr>
+        <w:pStyle w:val="Prrafodelista"/>
+        <w:numPr>
+          <w:ilvl w:val="1"/>
+          <w:numId w:val="11"/>
+        </w:numPr>
+      </w:pPr>
+      <w:r>
+        <w:t>Red semántica</w:t>
+      </w:r>
+      <w:r>
+        <w:t>:</w:t>
+      </w:r>
+    </w:p>
+    <w:p>
+      <w:pPr>
+        <w:pStyle w:val="Prrafodelista"/>
+        <w:ind w:left="1440"/>
+        <w:jc w:val="center"/>
+      </w:pPr>
+    </w:p>
+    <w:p>
+      <w:pPr>
+        <w:pStyle w:val="Prrafodelista"/>
+        <w:ind w:left="1440"/>
+        <w:jc w:val="center"/>
+        <w:rPr>
+          <w:sz w:val="20"/>
+          <w:szCs w:val="20"/>
+        </w:rPr>
+      </w:pPr>
+      <w:r>
+        <w:rPr>
+          <w:sz w:val="20"/>
+          <w:szCs w:val="20"/>
+        </w:rPr>
+        <w:t>Red semántica # – Fuente: Propia.</w:t>
+      </w:r>
+    </w:p>
+    <w:p>
+      <w:pPr>
+        <w:pStyle w:val="Prrafodelista"/>
+        <w:ind w:left="1440"/>
+        <w:jc w:val="center"/>
+        <w:rPr>
+          <w:sz w:val="20"/>
+          <w:szCs w:val="20"/>
+        </w:rPr>
+      </w:pPr>
+    </w:p>
+    <w:p>
+      <w:pPr>
+        <w:pStyle w:val="Prrafodelista"/>
+        <w:numPr>
+          <w:ilvl w:val="1"/>
+          <w:numId w:val="11"/>
+        </w:numPr>
+      </w:pPr>
+      <w:r>
+        <w:t>¿Cómo contribuyó la ingeniería de software a mi misión de convertirme en ingeniero en informática y sistemas?</w:t>
+      </w:r>
+      <w:r>
+        <w:t xml:space="preserve"> </w:t>
+      </w:r>
+    </w:p>
+    <w:p>
+      <w:pPr>
+        <w:pStyle w:val="Prrafodelista"/>
+        <w:ind w:left="1440"/>
+      </w:pPr>
+      <w:r>
+        <w:t>Contribuyó</w:t>
+      </w:r>
+    </w:p>
+    <w:p/>
+    <w:p>
+      <w:pPr>
         <w:sectPr>
-          <w:footerReference w:type="even" r:id="rId12"/>
+          <w:footerReference w:type="even" r:id="rId14"/>
           <w:pgSz w:w="12240" w:h="15840"/>
           <w:pgMar w:top="1134" w:right="1134" w:bottom="1134" w:left="1134" w:header="709" w:footer="709" w:gutter="0"/>
           <w:pgNumType w:start="2"/>
@@ -1551,11 +2536,6 @@
           <w:docGrid w:linePitch="360"/>
         </w:sectPr>
       </w:pPr>
-      <w:proofErr w:type="spellStart"/>
-      <w:r>
-        <w:t>asdfa</w:t>
-      </w:r>
-      <w:proofErr w:type="spellEnd"/>
     </w:p>
     <w:p>
       <w:pPr>
@@ -1567,23 +2547,23 @@
           <w:docGrid w:linePitch="360"/>
         </w:sectPr>
       </w:pPr>
-      <w:bookmarkStart w:id="6" w:name="_Toc87709022"/>
+      <w:bookmarkStart w:id="9" w:name="_Toc87784981"/>
       <w:r>
         <w:lastRenderedPageBreak/>
         <w:t>CONCLUSIONES</w:t>
       </w:r>
-      <w:bookmarkEnd w:id="6"/>
+      <w:bookmarkEnd w:id="9"/>
     </w:p>
     <w:p>
       <w:pPr>
         <w:pStyle w:val="Ttulo1"/>
       </w:pPr>
-      <w:bookmarkStart w:id="7" w:name="_Toc87709023"/>
+      <w:bookmarkStart w:id="10" w:name="_Toc87784982"/>
       <w:r>
         <w:lastRenderedPageBreak/>
         <w:t>APÉNDICE</w:t>
       </w:r>
-      <w:bookmarkEnd w:id="7"/>
+      <w:bookmarkEnd w:id="10"/>
     </w:p>
     <w:p/>
     <w:sectPr>

</xml_diff>

<commit_message>
Bloque 5 y parte del 4
</commit_message>
<xml_diff>
--- a/Portafolio.docx
+++ b/Portafolio.docx
@@ -388,7 +388,7 @@
         </w:rPr>
       </w:pPr>
       <w:bookmarkStart w:id="0" w:name="_Toc504859559"/>
-      <w:bookmarkStart w:id="1" w:name="_Toc87784974"/>
+      <w:bookmarkStart w:id="1" w:name="_Toc87787147"/>
       <w:r>
         <w:rPr>
           <w:color w:val="FFFFFF" w:themeColor="background1"/>
@@ -507,7 +507,7 @@
         <w:pStyle w:val="Ttulo1"/>
       </w:pPr>
       <w:bookmarkStart w:id="2" w:name="_Toc504859560"/>
-      <w:bookmarkStart w:id="3" w:name="_Toc87784975"/>
+      <w:bookmarkStart w:id="3" w:name="_Toc87787148"/>
       <w:r>
         <w:lastRenderedPageBreak/>
         <w:t>ÍNDICE</w:t>
@@ -549,7 +549,7 @@
         </w:rPr>
         <w:fldChar w:fldCharType="separate"/>
       </w:r>
-      <w:hyperlink w:anchor="_Toc87784974" w:history="1">
+      <w:hyperlink w:anchor="_Toc87787147" w:history="1">
         <w:r>
           <w:rPr>
             <w:rStyle w:val="Hipervnculo"/>
@@ -591,7 +591,7 @@
             <w:noProof/>
             <w:webHidden/>
           </w:rPr>
-          <w:instrText xml:space="preserve"> PAGEREF _Toc87784974 \h </w:instrText>
+          <w:instrText xml:space="preserve"> PAGEREF _Toc87787147 \h </w:instrText>
         </w:r>
         <w:r>
           <w:rPr>
@@ -635,7 +635,7 @@
           <w:lang w:eastAsia="es-GT"/>
         </w:rPr>
       </w:pPr>
-      <w:hyperlink w:anchor="_Toc87784975" w:history="1">
+      <w:hyperlink w:anchor="_Toc87787148" w:history="1">
         <w:r>
           <w:rPr>
             <w:rStyle w:val="Hipervnculo"/>
@@ -677,7 +677,7 @@
             <w:noProof/>
             <w:webHidden/>
           </w:rPr>
-          <w:instrText xml:space="preserve"> PAGEREF _Toc87784975 \h </w:instrText>
+          <w:instrText xml:space="preserve"> PAGEREF _Toc87787148 \h </w:instrText>
         </w:r>
         <w:r>
           <w:rPr>
@@ -721,7 +721,7 @@
           <w:lang w:eastAsia="es-GT"/>
         </w:rPr>
       </w:pPr>
-      <w:hyperlink w:anchor="_Toc87784976" w:history="1">
+      <w:hyperlink w:anchor="_Toc87787149" w:history="1">
         <w:r>
           <w:rPr>
             <w:rStyle w:val="Hipervnculo"/>
@@ -763,7 +763,7 @@
             <w:noProof/>
             <w:webHidden/>
           </w:rPr>
-          <w:instrText xml:space="preserve"> PAGEREF _Toc87784976 \h </w:instrText>
+          <w:instrText xml:space="preserve"> PAGEREF _Toc87787149 \h </w:instrText>
         </w:r>
         <w:r>
           <w:rPr>
@@ -807,7 +807,7 @@
           <w:lang w:eastAsia="es-GT"/>
         </w:rPr>
       </w:pPr>
-      <w:hyperlink w:anchor="_Toc87784977" w:history="1">
+      <w:hyperlink w:anchor="_Toc87787150" w:history="1">
         <w:r>
           <w:rPr>
             <w:rStyle w:val="Hipervnculo"/>
@@ -849,7 +849,7 @@
             <w:noProof/>
             <w:webHidden/>
           </w:rPr>
-          <w:instrText xml:space="preserve"> PAGEREF _Toc87784977 \h </w:instrText>
+          <w:instrText xml:space="preserve"> PAGEREF _Toc87787150 \h </w:instrText>
         </w:r>
         <w:r>
           <w:rPr>
@@ -893,7 +893,7 @@
           <w:lang w:eastAsia="es-GT"/>
         </w:rPr>
       </w:pPr>
-      <w:hyperlink w:anchor="_Toc87784978" w:history="1">
+      <w:hyperlink w:anchor="_Toc87787151" w:history="1">
         <w:r>
           <w:rPr>
             <w:rStyle w:val="Hipervnculo"/>
@@ -935,7 +935,7 @@
             <w:noProof/>
             <w:webHidden/>
           </w:rPr>
-          <w:instrText xml:space="preserve"> PAGEREF _Toc87784978 \h </w:instrText>
+          <w:instrText xml:space="preserve"> PAGEREF _Toc87787151 \h </w:instrText>
         </w:r>
         <w:r>
           <w:rPr>
@@ -979,7 +979,7 @@
           <w:lang w:eastAsia="es-GT"/>
         </w:rPr>
       </w:pPr>
-      <w:hyperlink w:anchor="_Toc87784979" w:history="1">
+      <w:hyperlink w:anchor="_Toc87787152" w:history="1">
         <w:r>
           <w:rPr>
             <w:rStyle w:val="Hipervnculo"/>
@@ -1021,7 +1021,7 @@
             <w:noProof/>
             <w:webHidden/>
           </w:rPr>
-          <w:instrText xml:space="preserve"> PAGEREF _Toc87784979 \h </w:instrText>
+          <w:instrText xml:space="preserve"> PAGEREF _Toc87787152 \h </w:instrText>
         </w:r>
         <w:r>
           <w:rPr>
@@ -1065,7 +1065,7 @@
           <w:lang w:eastAsia="es-GT"/>
         </w:rPr>
       </w:pPr>
-      <w:hyperlink w:anchor="_Toc87784980" w:history="1">
+      <w:hyperlink w:anchor="_Toc87787153" w:history="1">
         <w:r>
           <w:rPr>
             <w:rStyle w:val="Hipervnculo"/>
@@ -1107,7 +1107,7 @@
             <w:noProof/>
             <w:webHidden/>
           </w:rPr>
-          <w:instrText xml:space="preserve"> PAGEREF _Toc87784980 \h </w:instrText>
+          <w:instrText xml:space="preserve"> PAGEREF _Toc87787153 \h </w:instrText>
         </w:r>
         <w:r>
           <w:rPr>
@@ -1128,6 +1128,178 @@
             <w:webHidden/>
           </w:rPr>
           <w:t>4</w:t>
+        </w:r>
+        <w:r>
+          <w:rPr>
+            <w:noProof/>
+            <w:webHidden/>
+          </w:rPr>
+          <w:fldChar w:fldCharType="end"/>
+        </w:r>
+      </w:hyperlink>
+    </w:p>
+    <w:p>
+      <w:pPr>
+        <w:pStyle w:val="TDC2"/>
+        <w:tabs>
+          <w:tab w:val="left" w:pos="880"/>
+          <w:tab w:val="right" w:leader="dot" w:pos="9962"/>
+        </w:tabs>
+        <w:rPr>
+          <w:rFonts w:asciiTheme="minorHAnsi" w:eastAsiaTheme="minorEastAsia" w:hAnsiTheme="minorHAnsi"/>
+          <w:noProof/>
+          <w:lang w:eastAsia="es-GT"/>
+        </w:rPr>
+      </w:pPr>
+      <w:hyperlink w:anchor="_Toc87787154" w:history="1">
+        <w:r>
+          <w:rPr>
+            <w:rStyle w:val="Hipervnculo"/>
+            <w:noProof/>
+          </w:rPr>
+          <w:t>4.4</w:t>
+        </w:r>
+        <w:r>
+          <w:rPr>
+            <w:rFonts w:asciiTheme="minorHAnsi" w:eastAsiaTheme="minorEastAsia" w:hAnsiTheme="minorHAnsi"/>
+            <w:noProof/>
+            <w:lang w:eastAsia="es-GT"/>
+          </w:rPr>
+          <w:tab/>
+        </w:r>
+        <w:r>
+          <w:rPr>
+            <w:rStyle w:val="Hipervnculo"/>
+            <w:noProof/>
+          </w:rPr>
+          <w:t>BLOQUE 4 – RESULTADOS “PRUEBAS BETA CON USUARIOS” (v.1.0.2)</w:t>
+        </w:r>
+        <w:r>
+          <w:rPr>
+            <w:noProof/>
+            <w:webHidden/>
+          </w:rPr>
+          <w:tab/>
+        </w:r>
+        <w:r>
+          <w:rPr>
+            <w:noProof/>
+            <w:webHidden/>
+          </w:rPr>
+          <w:fldChar w:fldCharType="begin"/>
+        </w:r>
+        <w:r>
+          <w:rPr>
+            <w:noProof/>
+            <w:webHidden/>
+          </w:rPr>
+          <w:instrText xml:space="preserve"> PAGEREF _Toc87787154 \h </w:instrText>
+        </w:r>
+        <w:r>
+          <w:rPr>
+            <w:noProof/>
+            <w:webHidden/>
+          </w:rPr>
+        </w:r>
+        <w:r>
+          <w:rPr>
+            <w:noProof/>
+            <w:webHidden/>
+          </w:rPr>
+          <w:fldChar w:fldCharType="separate"/>
+        </w:r>
+        <w:r>
+          <w:rPr>
+            <w:noProof/>
+            <w:webHidden/>
+          </w:rPr>
+          <w:t>5</w:t>
+        </w:r>
+        <w:r>
+          <w:rPr>
+            <w:noProof/>
+            <w:webHidden/>
+          </w:rPr>
+          <w:fldChar w:fldCharType="end"/>
+        </w:r>
+      </w:hyperlink>
+    </w:p>
+    <w:p>
+      <w:pPr>
+        <w:pStyle w:val="TDC2"/>
+        <w:tabs>
+          <w:tab w:val="left" w:pos="880"/>
+          <w:tab w:val="right" w:leader="dot" w:pos="9962"/>
+        </w:tabs>
+        <w:rPr>
+          <w:rFonts w:asciiTheme="minorHAnsi" w:eastAsiaTheme="minorEastAsia" w:hAnsiTheme="minorHAnsi"/>
+          <w:noProof/>
+          <w:lang w:eastAsia="es-GT"/>
+        </w:rPr>
+      </w:pPr>
+      <w:hyperlink w:anchor="_Toc87787155" w:history="1">
+        <w:r>
+          <w:rPr>
+            <w:rStyle w:val="Hipervnculo"/>
+            <w:noProof/>
+          </w:rPr>
+          <w:t>4.5</w:t>
+        </w:r>
+        <w:r>
+          <w:rPr>
+            <w:rFonts w:asciiTheme="minorHAnsi" w:eastAsiaTheme="minorEastAsia" w:hAnsiTheme="minorHAnsi"/>
+            <w:noProof/>
+            <w:lang w:eastAsia="es-GT"/>
+          </w:rPr>
+          <w:tab/>
+        </w:r>
+        <w:r>
+          <w:rPr>
+            <w:rStyle w:val="Hipervnculo"/>
+            <w:noProof/>
+          </w:rPr>
+          <w:t>BLOQUE 5 – CASO “ACS” (v.1.2.1)</w:t>
+        </w:r>
+        <w:r>
+          <w:rPr>
+            <w:noProof/>
+            <w:webHidden/>
+          </w:rPr>
+          <w:tab/>
+        </w:r>
+        <w:r>
+          <w:rPr>
+            <w:noProof/>
+            <w:webHidden/>
+          </w:rPr>
+          <w:fldChar w:fldCharType="begin"/>
+        </w:r>
+        <w:r>
+          <w:rPr>
+            <w:noProof/>
+            <w:webHidden/>
+          </w:rPr>
+          <w:instrText xml:space="preserve"> PAGEREF _Toc87787155 \h </w:instrText>
+        </w:r>
+        <w:r>
+          <w:rPr>
+            <w:noProof/>
+            <w:webHidden/>
+          </w:rPr>
+        </w:r>
+        <w:r>
+          <w:rPr>
+            <w:noProof/>
+            <w:webHidden/>
+          </w:rPr>
+          <w:fldChar w:fldCharType="separate"/>
+        </w:r>
+        <w:r>
+          <w:rPr>
+            <w:noProof/>
+            <w:webHidden/>
+          </w:rPr>
+          <w:t>6</w:t>
         </w:r>
         <w:r>
           <w:rPr>
@@ -1151,7 +1323,7 @@
           <w:lang w:eastAsia="es-GT"/>
         </w:rPr>
       </w:pPr>
-      <w:hyperlink w:anchor="_Toc87784981" w:history="1">
+      <w:hyperlink w:anchor="_Toc87787156" w:history="1">
         <w:r>
           <w:rPr>
             <w:rStyle w:val="Hipervnculo"/>
@@ -1193,7 +1365,7 @@
             <w:noProof/>
             <w:webHidden/>
           </w:rPr>
-          <w:instrText xml:space="preserve"> PAGEREF _Toc87784981 \h </w:instrText>
+          <w:instrText xml:space="preserve"> PAGEREF _Toc87787156 \h </w:instrText>
         </w:r>
         <w:r>
           <w:rPr>
@@ -1237,7 +1409,7 @@
           <w:lang w:eastAsia="es-GT"/>
         </w:rPr>
       </w:pPr>
-      <w:hyperlink w:anchor="_Toc87784982" w:history="1">
+      <w:hyperlink w:anchor="_Toc87787157" w:history="1">
         <w:r>
           <w:rPr>
             <w:rStyle w:val="Hipervnculo"/>
@@ -1279,7 +1451,7 @@
             <w:noProof/>
             <w:webHidden/>
           </w:rPr>
-          <w:instrText xml:space="preserve"> PAGEREF _Toc87784982 \h </w:instrText>
+          <w:instrText xml:space="preserve"> PAGEREF _Toc87787157 \h </w:instrText>
         </w:r>
         <w:r>
           <w:rPr>
@@ -1340,7 +1512,7 @@
       <w:pPr>
         <w:pStyle w:val="Ttulo1"/>
       </w:pPr>
-      <w:bookmarkStart w:id="4" w:name="_Toc87784976"/>
+      <w:bookmarkStart w:id="4" w:name="_Toc87787149"/>
       <w:r>
         <w:lastRenderedPageBreak/>
         <w:t>INTRODUCCIÓN</w:t>
@@ -1373,7 +1545,7 @@
       <w:pPr>
         <w:pStyle w:val="Ttulo1"/>
       </w:pPr>
-      <w:bookmarkStart w:id="5" w:name="_Toc87784977"/>
+      <w:bookmarkStart w:id="5" w:name="_Toc87787150"/>
       <w:r>
         <w:lastRenderedPageBreak/>
         <w:t>ARTEFACTOS</w:t>
@@ -1385,7 +1557,7 @@
       <w:pPr>
         <w:pStyle w:val="Ttulo2"/>
       </w:pPr>
-      <w:bookmarkStart w:id="6" w:name="_Toc87784978"/>
+      <w:bookmarkStart w:id="6" w:name="_Toc87787151"/>
       <w:r>
         <w:t>BLOQUE 1 – CASO “PROYECTO INFINITO” (</w:t>
       </w:r>
@@ -1639,7 +1811,7 @@
       <w:pPr>
         <w:pStyle w:val="Ttulo2"/>
       </w:pPr>
-      <w:bookmarkStart w:id="7" w:name="_Toc87784979"/>
+      <w:bookmarkStart w:id="7" w:name="_Toc87787152"/>
       <w:r>
         <w:t>BLOQUE 2 – RETO “</w:t>
       </w:r>
@@ -1918,7 +2090,7 @@
       <w:pPr>
         <w:pStyle w:val="Ttulo2"/>
       </w:pPr>
-      <w:bookmarkStart w:id="8" w:name="_Toc87784980"/>
+      <w:bookmarkStart w:id="8" w:name="_Toc87787153"/>
       <w:r>
         <w:lastRenderedPageBreak/>
         <w:t>BLOQUE 3 – INFORME DE PRUEBAS “PROYECTO: KOLB”</w:t>
@@ -2183,10 +2355,18 @@
       </w:r>
     </w:p>
     <w:p>
+      <w:pPr>
+        <w:pStyle w:val="Ttulo2"/>
+      </w:pPr>
+      <w:bookmarkStart w:id="9" w:name="_Toc87787154"/>
       <w:r>
         <w:lastRenderedPageBreak/>
         <w:t>BLOQUE 4</w:t>
       </w:r>
+      <w:r>
+        <w:t xml:space="preserve"> – RESULTADOS “PRUEBAS BETA CON USUARIOS” (v.1.0.2)</w:t>
+      </w:r>
+      <w:bookmarkEnd w:id="9"/>
     </w:p>
     <w:p>
       <w:pPr>
@@ -2207,6 +2387,9 @@
       <w:r>
         <w:t>Se eligió esta versión</w:t>
       </w:r>
+      <w:r>
+        <w:t xml:space="preserve"> debido a que no se agrego más contenido al artefacto, pero sí se corrigieron errores luego de revisiones previas a su entrega.</w:t>
+      </w:r>
     </w:p>
     <w:p>
       <w:pPr>
@@ -2237,6 +2420,9 @@
         <w:pStyle w:val="Prrafodelista"/>
         <w:ind w:left="1440"/>
       </w:pPr>
+      <w:r>
+        <w:t>Es donde aprendí en como es que funcionan las pruebas beta, ya que en la parte teoría no lo había comprendido del todo, pero al realizar las pruebas en un proyecto real y con usuarios reales pude concretar los conocimientos.</w:t>
+      </w:r>
     </w:p>
     <w:p>
       <w:pPr>
@@ -2311,7 +2497,21 @@
           <w:sz w:val="20"/>
           <w:szCs w:val="20"/>
         </w:rPr>
-        <w:t>Red semántica # – Fuente: Propia.</w:t>
+        <w:t>Red semántica #</w:t>
+      </w:r>
+      <w:r>
+        <w:rPr>
+          <w:sz w:val="20"/>
+          <w:szCs w:val="20"/>
+        </w:rPr>
+        <w:t>4</w:t>
+      </w:r>
+      <w:r>
+        <w:rPr>
+          <w:sz w:val="20"/>
+          <w:szCs w:val="20"/>
+        </w:rPr>
+        <w:t xml:space="preserve"> – Fuente: Propia.</w:t>
       </w:r>
     </w:p>
     <w:p>
@@ -2348,6 +2548,9 @@
       <w:r>
         <w:t>Contribuyó</w:t>
       </w:r>
+      <w:r>
+        <w:t xml:space="preserve"> en el conocimiento de despliegue de un producto ya que se debe de realizar prototipos para los usuarios y de esta manera realizar las pruebas beta, para saber como es la interacción del usuario con el producto.</w:t>
+      </w:r>
     </w:p>
     <w:p>
       <w:pPr>
@@ -2358,10 +2561,24 @@
       </w:r>
     </w:p>
     <w:p>
+      <w:pPr>
+        <w:pStyle w:val="Ttulo2"/>
+      </w:pPr>
+      <w:bookmarkStart w:id="10" w:name="_Toc87787155"/>
       <w:r>
         <w:lastRenderedPageBreak/>
         <w:t xml:space="preserve">BLOQUE 5 – </w:t>
       </w:r>
+      <w:r>
+        <w:t>CASO “ACS” (</w:t>
+      </w:r>
+      <w:r>
+        <w:t>v</w:t>
+      </w:r>
+      <w:r>
+        <w:t>.1.2.1)</w:t>
+      </w:r>
+      <w:bookmarkEnd w:id="10"/>
     </w:p>
     <w:p>
       <w:pPr>
@@ -2382,6 +2599,9 @@
       <w:r>
         <w:t>Se eligió esta versión</w:t>
       </w:r>
+      <w:r>
+        <w:t xml:space="preserve"> ya que se realizaron cambios en los diagramas, y luego de una revisión final se corrigieron errores conceptuales.</w:t>
+      </w:r>
     </w:p>
     <w:p>
       <w:pPr>
@@ -2412,6 +2632,9 @@
         <w:pStyle w:val="Prrafodelista"/>
         <w:ind w:left="1440"/>
       </w:pPr>
+      <w:r>
+        <w:t>Fue en el cual pudimos realizar un trabajo en el que aplicáramos un repositorio, el cual ya teníamos conocimiento y lo aplicábamos, pero no habíamos tenido una profundización conceptual.</w:t>
+      </w:r>
     </w:p>
     <w:p>
       <w:pPr>
@@ -2436,6 +2659,9 @@
       <w:r>
         <w:t xml:space="preserve">Cambiaría </w:t>
       </w:r>
+      <w:r>
+        <w:t>la presentación del artefacto.</w:t>
+      </w:r>
     </w:p>
     <w:p>
       <w:pPr>
@@ -2448,6 +2674,9 @@
       <w:r>
         <w:t xml:space="preserve">Mejoraría </w:t>
       </w:r>
+      <w:r>
+        <w:t>el diagrama de auditoría, ya que no tengo del todo claro que se realizaba en esta etapa.</w:t>
+      </w:r>
     </w:p>
     <w:p>
       <w:pPr>
@@ -2470,6 +2699,59 @@
         <w:ind w:left="1440"/>
         <w:jc w:val="center"/>
       </w:pPr>
+      <w:r>
+        <w:rPr>
+          <w:noProof/>
+        </w:rPr>
+        <w:drawing>
+          <wp:inline distT="0" distB="0" distL="0" distR="0" wp14:anchorId="7B68EFC0" wp14:editId="1B31E78D">
+            <wp:extent cx="2105025" cy="1447800"/>
+            <wp:effectExtent l="0" t="0" r="9525" b="0"/>
+            <wp:docPr id="6" name="Imagen 6" descr="Imagen que contiene Diagrama&#10;&#10;Descripción generada automáticamente"/>
+            <wp:cNvGraphicFramePr>
+              <a:graphicFrameLocks xmlns:a="http://schemas.openxmlformats.org/drawingml/2006/main" noChangeAspect="1"/>
+            </wp:cNvGraphicFramePr>
+            <a:graphic xmlns:a="http://schemas.openxmlformats.org/drawingml/2006/main">
+              <a:graphicData uri="http://schemas.openxmlformats.org/drawingml/2006/picture">
+                <pic:pic xmlns:pic="http://schemas.openxmlformats.org/drawingml/2006/picture">
+                  <pic:nvPicPr>
+                    <pic:cNvPr id="6" name="Imagen 6" descr="Imagen que contiene Diagrama&#10;&#10;Descripción generada automáticamente"/>
+                    <pic:cNvPicPr>
+                      <a:picLocks noChangeAspect="1" noChangeArrowheads="1"/>
+                    </pic:cNvPicPr>
+                  </pic:nvPicPr>
+                  <pic:blipFill>
+                    <a:blip r:embed="rId14">
+                      <a:extLst>
+                        <a:ext uri="{28A0092B-C50C-407E-A947-70E740481C1C}">
+                          <a14:useLocalDpi xmlns:a14="http://schemas.microsoft.com/office/drawing/2010/main" val="0"/>
+                        </a:ext>
+                      </a:extLst>
+                    </a:blip>
+                    <a:srcRect/>
+                    <a:stretch>
+                      <a:fillRect/>
+                    </a:stretch>
+                  </pic:blipFill>
+                  <pic:spPr bwMode="auto">
+                    <a:xfrm>
+                      <a:off x="0" y="0"/>
+                      <a:ext cx="2105025" cy="1447800"/>
+                    </a:xfrm>
+                    <a:prstGeom prst="rect">
+                      <a:avLst/>
+                    </a:prstGeom>
+                    <a:noFill/>
+                    <a:ln>
+                      <a:noFill/>
+                    </a:ln>
+                  </pic:spPr>
+                </pic:pic>
+              </a:graphicData>
+            </a:graphic>
+          </wp:inline>
+        </w:drawing>
+      </w:r>
     </w:p>
     <w:p>
       <w:pPr>
@@ -2486,7 +2768,21 @@
           <w:sz w:val="20"/>
           <w:szCs w:val="20"/>
         </w:rPr>
-        <w:t>Red semántica # – Fuente: Propia.</w:t>
+        <w:t>Red semántica #</w:t>
+      </w:r>
+      <w:r>
+        <w:rPr>
+          <w:sz w:val="20"/>
+          <w:szCs w:val="20"/>
+        </w:rPr>
+        <w:t>5</w:t>
+      </w:r>
+      <w:r>
+        <w:rPr>
+          <w:sz w:val="20"/>
+          <w:szCs w:val="20"/>
+        </w:rPr>
+        <w:t xml:space="preserve"> – Fuente: Propia.</w:t>
       </w:r>
     </w:p>
     <w:p>
@@ -2523,12 +2819,21 @@
       <w:r>
         <w:t>Contribuyó</w:t>
       </w:r>
+      <w:r>
+        <w:t xml:space="preserve"> afianzando los conocimientos de los repositorios, ya que esto siempre lo he </w:t>
+      </w:r>
+      <w:r>
+        <w:t>aplicado,</w:t>
+      </w:r>
+      <w:r>
+        <w:t xml:space="preserve"> pero no visto desde un proceso de producción, sino solo como un vago control de avances.</w:t>
+      </w:r>
     </w:p>
     <w:p/>
     <w:p>
       <w:pPr>
         <w:sectPr>
-          <w:footerReference w:type="even" r:id="rId14"/>
+          <w:footerReference w:type="even" r:id="rId15"/>
           <w:pgSz w:w="12240" w:h="15840"/>
           <w:pgMar w:top="1134" w:right="1134" w:bottom="1134" w:left="1134" w:header="709" w:footer="709" w:gutter="0"/>
           <w:pgNumType w:start="2"/>
@@ -2547,23 +2852,23 @@
           <w:docGrid w:linePitch="360"/>
         </w:sectPr>
       </w:pPr>
-      <w:bookmarkStart w:id="9" w:name="_Toc87784981"/>
+      <w:bookmarkStart w:id="11" w:name="_Toc87787156"/>
       <w:r>
         <w:lastRenderedPageBreak/>
         <w:t>CONCLUSIONES</w:t>
       </w:r>
-      <w:bookmarkEnd w:id="9"/>
+      <w:bookmarkEnd w:id="11"/>
     </w:p>
     <w:p>
       <w:pPr>
         <w:pStyle w:val="Ttulo1"/>
       </w:pPr>
-      <w:bookmarkStart w:id="10" w:name="_Toc87784982"/>
+      <w:bookmarkStart w:id="12" w:name="_Toc87787157"/>
       <w:r>
         <w:lastRenderedPageBreak/>
         <w:t>APÉNDICE</w:t>
       </w:r>
-      <w:bookmarkEnd w:id="10"/>
+      <w:bookmarkEnd w:id="12"/>
     </w:p>
     <w:p/>
     <w:sectPr>

</xml_diff>

<commit_message>
Bloque 4, intro y conclusiones
</commit_message>
<xml_diff>
--- a/Portafolio.docx
+++ b/Portafolio.docx
@@ -388,7 +388,7 @@
         </w:rPr>
       </w:pPr>
       <w:bookmarkStart w:id="0" w:name="_Toc504859559"/>
-      <w:bookmarkStart w:id="1" w:name="_Toc87787147"/>
+      <w:bookmarkStart w:id="1" w:name="_Toc87791596"/>
       <w:r>
         <w:rPr>
           <w:color w:val="FFFFFF" w:themeColor="background1"/>
@@ -507,7 +507,7 @@
         <w:pStyle w:val="Ttulo1"/>
       </w:pPr>
       <w:bookmarkStart w:id="2" w:name="_Toc504859560"/>
-      <w:bookmarkStart w:id="3" w:name="_Toc87787148"/>
+      <w:bookmarkStart w:id="3" w:name="_Toc87791597"/>
       <w:r>
         <w:lastRenderedPageBreak/>
         <w:t>ÍNDICE</w:t>
@@ -549,7 +549,7 @@
         </w:rPr>
         <w:fldChar w:fldCharType="separate"/>
       </w:r>
-      <w:hyperlink w:anchor="_Toc87787147" w:history="1">
+      <w:hyperlink w:anchor="_Toc87791596" w:history="1">
         <w:r>
           <w:rPr>
             <w:rStyle w:val="Hipervnculo"/>
@@ -591,7 +591,7 @@
             <w:noProof/>
             <w:webHidden/>
           </w:rPr>
-          <w:instrText xml:space="preserve"> PAGEREF _Toc87787147 \h </w:instrText>
+          <w:instrText xml:space="preserve"> PAGEREF _Toc87791596 \h </w:instrText>
         </w:r>
         <w:r>
           <w:rPr>
@@ -635,7 +635,7 @@
           <w:lang w:eastAsia="es-GT"/>
         </w:rPr>
       </w:pPr>
-      <w:hyperlink w:anchor="_Toc87787148" w:history="1">
+      <w:hyperlink w:anchor="_Toc87791597" w:history="1">
         <w:r>
           <w:rPr>
             <w:rStyle w:val="Hipervnculo"/>
@@ -677,7 +677,7 @@
             <w:noProof/>
             <w:webHidden/>
           </w:rPr>
-          <w:instrText xml:space="preserve"> PAGEREF _Toc87787148 \h </w:instrText>
+          <w:instrText xml:space="preserve"> PAGEREF _Toc87791597 \h </w:instrText>
         </w:r>
         <w:r>
           <w:rPr>
@@ -721,7 +721,7 @@
           <w:lang w:eastAsia="es-GT"/>
         </w:rPr>
       </w:pPr>
-      <w:hyperlink w:anchor="_Toc87787149" w:history="1">
+      <w:hyperlink w:anchor="_Toc87791598" w:history="1">
         <w:r>
           <w:rPr>
             <w:rStyle w:val="Hipervnculo"/>
@@ -763,7 +763,7 @@
             <w:noProof/>
             <w:webHidden/>
           </w:rPr>
-          <w:instrText xml:space="preserve"> PAGEREF _Toc87787149 \h </w:instrText>
+          <w:instrText xml:space="preserve"> PAGEREF _Toc87791598 \h </w:instrText>
         </w:r>
         <w:r>
           <w:rPr>
@@ -807,7 +807,7 @@
           <w:lang w:eastAsia="es-GT"/>
         </w:rPr>
       </w:pPr>
-      <w:hyperlink w:anchor="_Toc87787150" w:history="1">
+      <w:hyperlink w:anchor="_Toc87791599" w:history="1">
         <w:r>
           <w:rPr>
             <w:rStyle w:val="Hipervnculo"/>
@@ -849,7 +849,7 @@
             <w:noProof/>
             <w:webHidden/>
           </w:rPr>
-          <w:instrText xml:space="preserve"> PAGEREF _Toc87787150 \h </w:instrText>
+          <w:instrText xml:space="preserve"> PAGEREF _Toc87791599 \h </w:instrText>
         </w:r>
         <w:r>
           <w:rPr>
@@ -893,7 +893,7 @@
           <w:lang w:eastAsia="es-GT"/>
         </w:rPr>
       </w:pPr>
-      <w:hyperlink w:anchor="_Toc87787151" w:history="1">
+      <w:hyperlink w:anchor="_Toc87791600" w:history="1">
         <w:r>
           <w:rPr>
             <w:rStyle w:val="Hipervnculo"/>
@@ -935,7 +935,7 @@
             <w:noProof/>
             <w:webHidden/>
           </w:rPr>
-          <w:instrText xml:space="preserve"> PAGEREF _Toc87787151 \h </w:instrText>
+          <w:instrText xml:space="preserve"> PAGEREF _Toc87791600 \h </w:instrText>
         </w:r>
         <w:r>
           <w:rPr>
@@ -979,7 +979,7 @@
           <w:lang w:eastAsia="es-GT"/>
         </w:rPr>
       </w:pPr>
-      <w:hyperlink w:anchor="_Toc87787152" w:history="1">
+      <w:hyperlink w:anchor="_Toc87791601" w:history="1">
         <w:r>
           <w:rPr>
             <w:rStyle w:val="Hipervnculo"/>
@@ -1021,7 +1021,7 @@
             <w:noProof/>
             <w:webHidden/>
           </w:rPr>
-          <w:instrText xml:space="preserve"> PAGEREF _Toc87787152 \h </w:instrText>
+          <w:instrText xml:space="preserve"> PAGEREF _Toc87791601 \h </w:instrText>
         </w:r>
         <w:r>
           <w:rPr>
@@ -1065,7 +1065,7 @@
           <w:lang w:eastAsia="es-GT"/>
         </w:rPr>
       </w:pPr>
-      <w:hyperlink w:anchor="_Toc87787153" w:history="1">
+      <w:hyperlink w:anchor="_Toc87791602" w:history="1">
         <w:r>
           <w:rPr>
             <w:rStyle w:val="Hipervnculo"/>
@@ -1107,7 +1107,7 @@
             <w:noProof/>
             <w:webHidden/>
           </w:rPr>
-          <w:instrText xml:space="preserve"> PAGEREF _Toc87787153 \h </w:instrText>
+          <w:instrText xml:space="preserve"> PAGEREF _Toc87791602 \h </w:instrText>
         </w:r>
         <w:r>
           <w:rPr>
@@ -1151,7 +1151,7 @@
           <w:lang w:eastAsia="es-GT"/>
         </w:rPr>
       </w:pPr>
-      <w:hyperlink w:anchor="_Toc87787154" w:history="1">
+      <w:hyperlink w:anchor="_Toc87791603" w:history="1">
         <w:r>
           <w:rPr>
             <w:rStyle w:val="Hipervnculo"/>
@@ -1193,7 +1193,7 @@
             <w:noProof/>
             <w:webHidden/>
           </w:rPr>
-          <w:instrText xml:space="preserve"> PAGEREF _Toc87787154 \h </w:instrText>
+          <w:instrText xml:space="preserve"> PAGEREF _Toc87791603 \h </w:instrText>
         </w:r>
         <w:r>
           <w:rPr>
@@ -1237,7 +1237,7 @@
           <w:lang w:eastAsia="es-GT"/>
         </w:rPr>
       </w:pPr>
-      <w:hyperlink w:anchor="_Toc87787155" w:history="1">
+      <w:hyperlink w:anchor="_Toc87791604" w:history="1">
         <w:r>
           <w:rPr>
             <w:rStyle w:val="Hipervnculo"/>
@@ -1279,7 +1279,7 @@
             <w:noProof/>
             <w:webHidden/>
           </w:rPr>
-          <w:instrText xml:space="preserve"> PAGEREF _Toc87787155 \h </w:instrText>
+          <w:instrText xml:space="preserve"> PAGEREF _Toc87791604 \h </w:instrText>
         </w:r>
         <w:r>
           <w:rPr>
@@ -1323,7 +1323,7 @@
           <w:lang w:eastAsia="es-GT"/>
         </w:rPr>
       </w:pPr>
-      <w:hyperlink w:anchor="_Toc87787156" w:history="1">
+      <w:hyperlink w:anchor="_Toc87791605" w:history="1">
         <w:r>
           <w:rPr>
             <w:rStyle w:val="Hipervnculo"/>
@@ -1365,7 +1365,7 @@
             <w:noProof/>
             <w:webHidden/>
           </w:rPr>
-          <w:instrText xml:space="preserve"> PAGEREF _Toc87787156 \h </w:instrText>
+          <w:instrText xml:space="preserve"> PAGEREF _Toc87791605 \h </w:instrText>
         </w:r>
         <w:r>
           <w:rPr>
@@ -1409,7 +1409,7 @@
           <w:lang w:eastAsia="es-GT"/>
         </w:rPr>
       </w:pPr>
-      <w:hyperlink w:anchor="_Toc87787157" w:history="1">
+      <w:hyperlink w:anchor="_Toc87791606" w:history="1">
         <w:r>
           <w:rPr>
             <w:rStyle w:val="Hipervnculo"/>
@@ -1451,7 +1451,7 @@
             <w:noProof/>
             <w:webHidden/>
           </w:rPr>
-          <w:instrText xml:space="preserve"> PAGEREF _Toc87787157 \h </w:instrText>
+          <w:instrText xml:space="preserve"> PAGEREF _Toc87791606 \h </w:instrText>
         </w:r>
         <w:r>
           <w:rPr>
@@ -1512,7 +1512,7 @@
       <w:pPr>
         <w:pStyle w:val="Ttulo1"/>
       </w:pPr>
-      <w:bookmarkStart w:id="4" w:name="_Toc87787149"/>
+      <w:bookmarkStart w:id="4" w:name="_Toc87791598"/>
       <w:r>
         <w:lastRenderedPageBreak/>
         <w:t>INTRODUCCIÓN</w:t>
@@ -1528,6 +1528,21 @@
     </w:p>
     <w:p>
       <w:pPr>
+        <w:ind w:firstLine="432"/>
+        <w:rPr>
+          <w:rFonts w:cs="Arial"/>
+        </w:rPr>
+      </w:pPr>
+      <w:r>
+        <w:rPr>
+          <w:rFonts w:cs="Arial"/>
+        </w:rPr>
+        <w:t>Este portafolio tiene como objetivo la implementación de un repositorio con los artefactos construidos durante el curso. En el cuerpo del portafolio se encuentra la descripción de cada artefacto en la cual se define la razón de elección del artefacto, una retroalimentación, red semántica de conceptos implementados y el impacto que tuvo en mi misión de convertirme en ingeniero en informática y sistemas.</w:t>
+      </w:r>
+    </w:p>
+    <w:p>
+      <w:pPr>
+        <w:ind w:firstLine="432"/>
         <w:rPr>
           <w:rFonts w:cs="Arial"/>
         </w:rPr>
@@ -1540,12 +1555,18 @@
           <w:docGrid w:linePitch="360"/>
         </w:sectPr>
       </w:pPr>
+      <w:r>
+        <w:rPr>
+          <w:rFonts w:cs="Arial"/>
+        </w:rPr>
+        <w:t>En el aprendice del portafolio podrá encontrar los artefactos desarrollados durante el curso. Estos artefactos fueron seleccionados por cada bloque visto durante el curso.</w:t>
+      </w:r>
     </w:p>
     <w:p>
       <w:pPr>
         <w:pStyle w:val="Ttulo1"/>
       </w:pPr>
-      <w:bookmarkStart w:id="5" w:name="_Toc87787150"/>
+      <w:bookmarkStart w:id="5" w:name="_Toc87791599"/>
       <w:r>
         <w:lastRenderedPageBreak/>
         <w:t>ARTEFACTOS</w:t>
@@ -1557,7 +1578,7 @@
       <w:pPr>
         <w:pStyle w:val="Ttulo2"/>
       </w:pPr>
-      <w:bookmarkStart w:id="6" w:name="_Toc87787151"/>
+      <w:bookmarkStart w:id="6" w:name="_Toc87791600"/>
       <w:r>
         <w:t>BLOQUE 1 – CASO “PROYECTO INFINITO” (</w:t>
       </w:r>
@@ -1811,7 +1832,7 @@
       <w:pPr>
         <w:pStyle w:val="Ttulo2"/>
       </w:pPr>
-      <w:bookmarkStart w:id="7" w:name="_Toc87787152"/>
+      <w:bookmarkStart w:id="7" w:name="_Toc87791601"/>
       <w:r>
         <w:t>BLOQUE 2 – RETO “</w:t>
       </w:r>
@@ -2090,7 +2111,7 @@
       <w:pPr>
         <w:pStyle w:val="Ttulo2"/>
       </w:pPr>
-      <w:bookmarkStart w:id="8" w:name="_Toc87787153"/>
+      <w:bookmarkStart w:id="8" w:name="_Toc87791602"/>
       <w:r>
         <w:lastRenderedPageBreak/>
         <w:t>BLOQUE 3 – INFORME DE PRUEBAS “PROYECTO: KOLB”</w:t>
@@ -2358,7 +2379,7 @@
       <w:pPr>
         <w:pStyle w:val="Ttulo2"/>
       </w:pPr>
-      <w:bookmarkStart w:id="9" w:name="_Toc87787154"/>
+      <w:bookmarkStart w:id="9" w:name="_Toc87791603"/>
       <w:r>
         <w:lastRenderedPageBreak/>
         <w:t>BLOQUE 4</w:t>
@@ -2447,6 +2468,9 @@
       <w:r>
         <w:t xml:space="preserve">Cambiaría </w:t>
       </w:r>
+      <w:r>
+        <w:t>a los usuarios escogidos, ya que el producto iba dirigido a otros usuarios.</w:t>
+      </w:r>
     </w:p>
     <w:p>
       <w:pPr>
@@ -2459,6 +2483,9 @@
       <w:r>
         <w:t xml:space="preserve">Mejoraría </w:t>
       </w:r>
+      <w:r>
+        <w:t>la presentación del informe de las pruebas beta realizadas.</w:t>
+      </w:r>
     </w:p>
     <w:p>
       <w:pPr>
@@ -2481,6 +2508,59 @@
         <w:ind w:left="1440"/>
         <w:jc w:val="center"/>
       </w:pPr>
+      <w:r>
+        <w:rPr>
+          <w:noProof/>
+        </w:rPr>
+        <w:drawing>
+          <wp:inline distT="0" distB="0" distL="0" distR="0" wp14:anchorId="7A5E6FBF" wp14:editId="58B6FE84">
+            <wp:extent cx="1771650" cy="2809875"/>
+            <wp:effectExtent l="0" t="0" r="0" b="9525"/>
+            <wp:docPr id="7" name="Imagen 7" descr="Diagrama&#10;&#10;Descripción generada automáticamente"/>
+            <wp:cNvGraphicFramePr>
+              <a:graphicFrameLocks xmlns:a="http://schemas.openxmlformats.org/drawingml/2006/main" noChangeAspect="1"/>
+            </wp:cNvGraphicFramePr>
+            <a:graphic xmlns:a="http://schemas.openxmlformats.org/drawingml/2006/main">
+              <a:graphicData uri="http://schemas.openxmlformats.org/drawingml/2006/picture">
+                <pic:pic xmlns:pic="http://schemas.openxmlformats.org/drawingml/2006/picture">
+                  <pic:nvPicPr>
+                    <pic:cNvPr id="7" name="Imagen 7" descr="Diagrama&#10;&#10;Descripción generada automáticamente"/>
+                    <pic:cNvPicPr>
+                      <a:picLocks noChangeAspect="1" noChangeArrowheads="1"/>
+                    </pic:cNvPicPr>
+                  </pic:nvPicPr>
+                  <pic:blipFill>
+                    <a:blip r:embed="rId14">
+                      <a:extLst>
+                        <a:ext uri="{28A0092B-C50C-407E-A947-70E740481C1C}">
+                          <a14:useLocalDpi xmlns:a14="http://schemas.microsoft.com/office/drawing/2010/main" val="0"/>
+                        </a:ext>
+                      </a:extLst>
+                    </a:blip>
+                    <a:srcRect/>
+                    <a:stretch>
+                      <a:fillRect/>
+                    </a:stretch>
+                  </pic:blipFill>
+                  <pic:spPr bwMode="auto">
+                    <a:xfrm>
+                      <a:off x="0" y="0"/>
+                      <a:ext cx="1771650" cy="2809875"/>
+                    </a:xfrm>
+                    <a:prstGeom prst="rect">
+                      <a:avLst/>
+                    </a:prstGeom>
+                    <a:noFill/>
+                    <a:ln>
+                      <a:noFill/>
+                    </a:ln>
+                  </pic:spPr>
+                </pic:pic>
+              </a:graphicData>
+            </a:graphic>
+          </wp:inline>
+        </w:drawing>
+      </w:r>
     </w:p>
     <w:p>
       <w:pPr>
@@ -2564,7 +2644,7 @@
       <w:pPr>
         <w:pStyle w:val="Ttulo2"/>
       </w:pPr>
-      <w:bookmarkStart w:id="10" w:name="_Toc87787155"/>
+      <w:bookmarkStart w:id="10" w:name="_Toc87791604"/>
       <w:r>
         <w:lastRenderedPageBreak/>
         <w:t xml:space="preserve">BLOQUE 5 – </w:t>
@@ -2721,7 +2801,7 @@
                     </pic:cNvPicPr>
                   </pic:nvPicPr>
                   <pic:blipFill>
-                    <a:blip r:embed="rId14">
+                    <a:blip r:embed="rId15">
                       <a:extLst>
                         <a:ext uri="{28A0092B-C50C-407E-A947-70E740481C1C}">
                           <a14:useLocalDpi xmlns:a14="http://schemas.microsoft.com/office/drawing/2010/main" val="0"/>
@@ -2833,7 +2913,7 @@
     <w:p>
       <w:pPr>
         <w:sectPr>
-          <w:footerReference w:type="even" r:id="rId15"/>
+          <w:footerReference w:type="even" r:id="rId16"/>
           <w:pgSz w:w="12240" w:h="15840"/>
           <w:pgMar w:top="1134" w:right="1134" w:bottom="1134" w:left="1134" w:header="709" w:footer="709" w:gutter="0"/>
           <w:pgNumType w:start="2"/>
@@ -2845,6 +2925,45 @@
     <w:p>
       <w:pPr>
         <w:pStyle w:val="Ttulo1"/>
+      </w:pPr>
+      <w:bookmarkStart w:id="11" w:name="_Toc87791605"/>
+      <w:r>
+        <w:lastRenderedPageBreak/>
+        <w:t>CONCLUSIONES</w:t>
+      </w:r>
+      <w:bookmarkEnd w:id="11"/>
+    </w:p>
+    <w:p>
+      <w:pPr>
+        <w:pStyle w:val="Prrafodelista"/>
+        <w:numPr>
+          <w:ilvl w:val="0"/>
+          <w:numId w:val="11"/>
+        </w:numPr>
+      </w:pPr>
+      <w:r>
+        <w:t>La ingeniera de software es la aplicación práctica del conocimiento, al diseño, construcción y entrega de productos de software.</w:t>
+      </w:r>
+    </w:p>
+    <w:p>
+      <w:pPr>
+        <w:pStyle w:val="Prrafodelista"/>
+        <w:numPr>
+          <w:ilvl w:val="0"/>
+          <w:numId w:val="11"/>
+        </w:numPr>
+      </w:pPr>
+      <w:r>
+        <w:t>Las actividades sombrilla son igual de importantes que las actividades estructurales, para poder administrar y controlar el desarrollo del producto.</w:t>
+      </w:r>
+    </w:p>
+    <w:p>
+      <w:pPr>
+        <w:pStyle w:val="Prrafodelista"/>
+        <w:numPr>
+          <w:ilvl w:val="0"/>
+          <w:numId w:val="11"/>
+        </w:numPr>
         <w:sectPr>
           <w:pgSz w:w="12240" w:h="15840"/>
           <w:pgMar w:top="1134" w:right="1134" w:bottom="1134" w:left="1134" w:header="709" w:footer="709" w:gutter="0"/>
@@ -2852,18 +2971,15 @@
           <w:docGrid w:linePitch="360"/>
         </w:sectPr>
       </w:pPr>
-      <w:bookmarkStart w:id="11" w:name="_Toc87787156"/>
-      <w:r>
-        <w:lastRenderedPageBreak/>
-        <w:t>CONCLUSIONES</w:t>
-      </w:r>
-      <w:bookmarkEnd w:id="11"/>
+      <w:r>
+        <w:t>Los conceptos de la ingeniería de software se pueden aplicar tanto a productos pequeños como grandes.</w:t>
+      </w:r>
     </w:p>
     <w:p>
       <w:pPr>
         <w:pStyle w:val="Ttulo1"/>
       </w:pPr>
-      <w:bookmarkStart w:id="12" w:name="_Toc87787157"/>
+      <w:bookmarkStart w:id="12" w:name="_Toc87791606"/>
       <w:r>
         <w:lastRenderedPageBreak/>
         <w:t>APÉNDICE</w:t>
@@ -3700,7 +3816,7 @@
   <w:abstractNum w:abstractNumId="7" w15:restartNumberingAfterBreak="0">
     <w:nsid w:val="47F84786"/>
     <w:multiLevelType w:val="hybridMultilevel"/>
-    <w:tmpl w:val="6AFCB7C0"/>
+    <w:tmpl w:val="00983684"/>
     <w:lvl w:ilvl="0" w:tplc="100A0001">
       <w:start w:val="1"/>
       <w:numFmt w:val="bullet"/>

</xml_diff>